<commit_message>
Jsp version-1 and Small changes in Front-end technologies nots
</commit_message>
<xml_diff>
--- a/Front-End Technologies/Front-End Technologies-sukumar-notes/5-Advanced -JS.docx
+++ b/Front-End Technologies/Front-End Technologies-sukumar-notes/5-Advanced -JS.docx
@@ -187,7 +187,7 @@
           <w:sz w:val="28"/>
           <w:szCs w:val="28"/>
         </w:rPr>
-        <w:t>5.Closure -------------&gt; Pending</w:t>
+        <w:t xml:space="preserve">5.Closure </w:t>
       </w:r>
     </w:p>
     <w:p>
@@ -40364,7 +40364,11 @@
           <w:shd w:val="clear" w:color="auto" w:fill="FFFFFF"/>
         </w:rPr>
       </w:pPr>
-      <w:r>
+    </w:p>
+    <w:p>
+      <w:pPr>
+        <w:spacing w:after="0" w:line="0" w:lineRule="atLeast"/>
+        <w:jc w:val="both"/>
         <w:rPr>
           <w:rFonts w:ascii="Times New Roman" w:hAnsi="Times New Roman" w:cs="Times New Roman"/>
           <w:b/>
@@ -40373,9 +40377,12 @@
           <w:szCs w:val="28"/>
           <w:shd w:val="clear" w:color="auto" w:fill="FFFFFF"/>
         </w:rPr>
-        <w:t>5.</w:t>
-      </w:r>
-      <w:r>
+      </w:pPr>
+    </w:p>
+    <w:p>
+      <w:pPr>
+        <w:spacing w:after="0" w:line="0" w:lineRule="atLeast"/>
+        <w:jc w:val="both"/>
         <w:rPr>
           <w:rFonts w:ascii="Times New Roman" w:hAnsi="Times New Roman" w:cs="Times New Roman"/>
           <w:b/>
@@ -40384,9 +40391,12 @@
           <w:szCs w:val="28"/>
           <w:shd w:val="clear" w:color="auto" w:fill="FFFFFF"/>
         </w:rPr>
-        <w:t>Closure</w:t>
-      </w:r>
-      <w:r>
+      </w:pPr>
+    </w:p>
+    <w:p>
+      <w:pPr>
+        <w:spacing w:after="0" w:line="0" w:lineRule="atLeast"/>
+        <w:jc w:val="both"/>
         <w:rPr>
           <w:rFonts w:ascii="Times New Roman" w:hAnsi="Times New Roman" w:cs="Times New Roman"/>
           <w:b/>
@@ -40395,12 +40405,1189 @@
           <w:szCs w:val="28"/>
           <w:shd w:val="clear" w:color="auto" w:fill="FFFFFF"/>
         </w:rPr>
+      </w:pPr>
+    </w:p>
+    <w:p>
+      <w:pPr>
+        <w:spacing w:after="0" w:line="0" w:lineRule="atLeast"/>
+        <w:jc w:val="both"/>
+        <w:rPr>
+          <w:rFonts w:ascii="Times New Roman" w:hAnsi="Times New Roman" w:cs="Times New Roman"/>
+          <w:b/>
+          <w:color w:val="000000" w:themeColor="text1"/>
+          <w:sz w:val="28"/>
+          <w:szCs w:val="28"/>
+          <w:shd w:val="clear" w:color="auto" w:fill="FFFFFF"/>
+        </w:rPr>
+      </w:pPr>
+    </w:p>
+    <w:p>
+      <w:pPr>
+        <w:spacing w:after="0" w:line="0" w:lineRule="atLeast"/>
+        <w:jc w:val="both"/>
+        <w:rPr>
+          <w:rFonts w:ascii="Times New Roman" w:hAnsi="Times New Roman" w:cs="Times New Roman"/>
+          <w:b/>
+          <w:color w:val="000000" w:themeColor="text1"/>
+          <w:sz w:val="28"/>
+          <w:szCs w:val="28"/>
+          <w:shd w:val="clear" w:color="auto" w:fill="FFFFFF"/>
+        </w:rPr>
+      </w:pPr>
+    </w:p>
+    <w:p>
+      <w:pPr>
+        <w:spacing w:after="0" w:line="0" w:lineRule="atLeast"/>
+        <w:jc w:val="both"/>
+        <w:rPr>
+          <w:rFonts w:ascii="Times New Roman" w:hAnsi="Times New Roman" w:cs="Times New Roman"/>
+          <w:b/>
+          <w:color w:val="000000" w:themeColor="text1"/>
+          <w:sz w:val="28"/>
+          <w:szCs w:val="28"/>
+          <w:shd w:val="clear" w:color="auto" w:fill="FFFFFF"/>
+        </w:rPr>
+      </w:pPr>
+    </w:p>
+    <w:p>
+      <w:pPr>
+        <w:spacing w:after="0" w:line="0" w:lineRule="atLeast"/>
+        <w:jc w:val="both"/>
+        <w:rPr>
+          <w:rFonts w:ascii="Times New Roman" w:hAnsi="Times New Roman" w:cs="Times New Roman"/>
+          <w:b/>
+          <w:color w:val="000000" w:themeColor="text1"/>
+          <w:sz w:val="28"/>
+          <w:szCs w:val="28"/>
+          <w:shd w:val="clear" w:color="auto" w:fill="FFFFFF"/>
+        </w:rPr>
+      </w:pPr>
+    </w:p>
+    <w:p>
+      <w:pPr>
+        <w:spacing w:after="0" w:line="0" w:lineRule="atLeast"/>
+        <w:jc w:val="both"/>
+        <w:rPr>
+          <w:rFonts w:ascii="Times New Roman" w:hAnsi="Times New Roman" w:cs="Times New Roman"/>
+          <w:b/>
+          <w:color w:val="000000" w:themeColor="text1"/>
+          <w:sz w:val="28"/>
+          <w:szCs w:val="28"/>
+          <w:shd w:val="clear" w:color="auto" w:fill="FFFFFF"/>
+        </w:rPr>
+      </w:pPr>
+    </w:p>
+    <w:p>
+      <w:pPr>
+        <w:spacing w:after="0" w:line="0" w:lineRule="atLeast"/>
+        <w:jc w:val="both"/>
+        <w:rPr>
+          <w:rFonts w:ascii="Times New Roman" w:hAnsi="Times New Roman" w:cs="Times New Roman"/>
+          <w:b/>
+          <w:color w:val="000000" w:themeColor="text1"/>
+          <w:sz w:val="28"/>
+          <w:szCs w:val="28"/>
+          <w:shd w:val="clear" w:color="auto" w:fill="FFFFFF"/>
+        </w:rPr>
+      </w:pPr>
+    </w:p>
+    <w:p>
+      <w:pPr>
+        <w:spacing w:after="0" w:line="0" w:lineRule="atLeast"/>
+        <w:jc w:val="both"/>
+        <w:rPr>
+          <w:rFonts w:ascii="Times New Roman" w:hAnsi="Times New Roman" w:cs="Times New Roman"/>
+          <w:b/>
+          <w:color w:val="000000" w:themeColor="text1"/>
+          <w:sz w:val="28"/>
+          <w:szCs w:val="28"/>
+          <w:shd w:val="clear" w:color="auto" w:fill="FFFFFF"/>
+        </w:rPr>
+      </w:pPr>
+    </w:p>
+    <w:p>
+      <w:pPr>
+        <w:spacing w:after="0" w:line="0" w:lineRule="atLeast"/>
+        <w:jc w:val="both"/>
+        <w:rPr>
+          <w:rFonts w:ascii="Times New Roman" w:hAnsi="Times New Roman" w:cs="Times New Roman"/>
+          <w:b/>
+          <w:color w:val="000000" w:themeColor="text1"/>
+          <w:sz w:val="28"/>
+          <w:szCs w:val="28"/>
+          <w:shd w:val="clear" w:color="auto" w:fill="FFFFFF"/>
+        </w:rPr>
+      </w:pPr>
+    </w:p>
+    <w:p>
+      <w:pPr>
+        <w:spacing w:after="0" w:line="0" w:lineRule="atLeast"/>
+        <w:jc w:val="both"/>
+        <w:rPr>
+          <w:rFonts w:ascii="Times New Roman" w:hAnsi="Times New Roman" w:cs="Times New Roman"/>
+          <w:b/>
+          <w:color w:val="000000" w:themeColor="text1"/>
+          <w:sz w:val="28"/>
+          <w:szCs w:val="28"/>
+          <w:shd w:val="clear" w:color="auto" w:fill="FFFFFF"/>
+        </w:rPr>
+      </w:pPr>
+      <w:r>
+        <w:rPr>
+          <w:rFonts w:ascii="Times New Roman" w:hAnsi="Times New Roman" w:cs="Times New Roman"/>
+          <w:b/>
+          <w:color w:val="000000" w:themeColor="text1"/>
+          <w:sz w:val="28"/>
+          <w:szCs w:val="28"/>
+          <w:shd w:val="clear" w:color="auto" w:fill="FFFFFF"/>
+        </w:rPr>
+        <w:lastRenderedPageBreak/>
+        <w:t>5.</w:t>
+      </w:r>
+      <w:r>
+        <w:rPr>
+          <w:rFonts w:ascii="Times New Roman" w:hAnsi="Times New Roman" w:cs="Times New Roman"/>
+          <w:b/>
+          <w:color w:val="000000" w:themeColor="text1"/>
+          <w:sz w:val="28"/>
+          <w:szCs w:val="28"/>
+          <w:shd w:val="clear" w:color="auto" w:fill="FFFFFF"/>
+        </w:rPr>
+        <w:t>Closure</w:t>
+      </w:r>
+      <w:r>
+        <w:rPr>
+          <w:rFonts w:ascii="Times New Roman" w:hAnsi="Times New Roman" w:cs="Times New Roman"/>
+          <w:b/>
+          <w:color w:val="000000" w:themeColor="text1"/>
+          <w:sz w:val="28"/>
+          <w:szCs w:val="28"/>
+          <w:shd w:val="clear" w:color="auto" w:fill="FFFFFF"/>
+        </w:rPr>
         <w:t>:</w:t>
       </w:r>
+      <w:r>
+        <w:rPr>
+          <w:rFonts w:ascii="Times New Roman" w:hAnsi="Times New Roman" w:cs="Times New Roman"/>
+          <w:b/>
+          <w:color w:val="000000" w:themeColor="text1"/>
+          <w:sz w:val="28"/>
+          <w:szCs w:val="28"/>
+          <w:shd w:val="clear" w:color="auto" w:fill="FFFFFF"/>
+        </w:rPr>
+        <w:t xml:space="preserve">- </w:t>
+      </w:r>
+    </w:p>
+    <w:p>
+      <w:pPr>
+        <w:spacing w:after="0" w:line="0" w:lineRule="atLeast"/>
+        <w:jc w:val="both"/>
+        <w:rPr>
+          <w:rFonts w:ascii="Times New Roman" w:hAnsi="Times New Roman" w:cs="Times New Roman"/>
+          <w:b/>
+          <w:color w:val="000000" w:themeColor="text1"/>
+          <w:sz w:val="28"/>
+          <w:szCs w:val="28"/>
+          <w:shd w:val="clear" w:color="auto" w:fill="FFFFFF"/>
+        </w:rPr>
+      </w:pPr>
+      <w:r>
+        <w:rPr>
+          <w:rFonts w:ascii="Times New Roman" w:hAnsi="Times New Roman" w:cs="Times New Roman"/>
+          <w:b/>
+          <w:noProof/>
+          <w:color w:val="000000" w:themeColor="text1"/>
+          <w:sz w:val="28"/>
+          <w:szCs w:val="28"/>
+          <w:shd w:val="clear" w:color="auto" w:fill="FFFFFF"/>
+        </w:rPr>
+        <w:drawing>
+          <wp:inline distT="0" distB="0" distL="0" distR="0">
+            <wp:extent cx="3552825" cy="2171700"/>
+            <wp:effectExtent l="19050" t="0" r="9525" b="0"/>
+            <wp:docPr id="16" name="Picture 1"/>
+            <wp:cNvGraphicFramePr>
+              <a:graphicFrameLocks xmlns:a="http://schemas.openxmlformats.org/drawingml/2006/main" noChangeAspect="1"/>
+            </wp:cNvGraphicFramePr>
+            <a:graphic xmlns:a="http://schemas.openxmlformats.org/drawingml/2006/main">
+              <a:graphicData uri="http://schemas.openxmlformats.org/drawingml/2006/picture">
+                <pic:pic xmlns:pic="http://schemas.openxmlformats.org/drawingml/2006/picture">
+                  <pic:nvPicPr>
+                    <pic:cNvPr id="0" name="Picture 1"/>
+                    <pic:cNvPicPr>
+                      <a:picLocks noChangeAspect="1" noChangeArrowheads="1"/>
+                    </pic:cNvPicPr>
+                  </pic:nvPicPr>
+                  <pic:blipFill>
+                    <a:blip r:embed="rId28"/>
+                    <a:srcRect/>
+                    <a:stretch>
+                      <a:fillRect/>
+                    </a:stretch>
+                  </pic:blipFill>
+                  <pic:spPr bwMode="auto">
+                    <a:xfrm>
+                      <a:off x="0" y="0"/>
+                      <a:ext cx="3552825" cy="2171700"/>
+                    </a:xfrm>
+                    <a:prstGeom prst="rect">
+                      <a:avLst/>
+                    </a:prstGeom>
+                    <a:noFill/>
+                    <a:ln w="9525">
+                      <a:noFill/>
+                      <a:miter lim="800000"/>
+                      <a:headEnd/>
+                      <a:tailEnd/>
+                    </a:ln>
+                  </pic:spPr>
+                </pic:pic>
+              </a:graphicData>
+            </a:graphic>
+          </wp:inline>
+        </w:drawing>
+      </w:r>
+    </w:p>
+    <w:p>
+      <w:pPr>
+        <w:spacing w:after="0" w:line="0" w:lineRule="atLeast"/>
+        <w:jc w:val="both"/>
+        <w:rPr>
+          <w:rFonts w:ascii="Times New Roman" w:hAnsi="Times New Roman" w:cs="Times New Roman"/>
+          <w:b/>
+          <w:color w:val="000000" w:themeColor="text1"/>
+          <w:sz w:val="28"/>
+          <w:szCs w:val="28"/>
+          <w:shd w:val="clear" w:color="auto" w:fill="FFFFFF"/>
+        </w:rPr>
+      </w:pPr>
+    </w:p>
+    <w:p>
+      <w:pPr>
+        <w:spacing w:after="0" w:line="0" w:lineRule="atLeast"/>
+        <w:jc w:val="both"/>
+        <w:rPr>
+          <w:rFonts w:ascii="Times New Roman" w:hAnsi="Times New Roman" w:cs="Times New Roman"/>
+          <w:b/>
+          <w:color w:val="000000" w:themeColor="text1"/>
+          <w:sz w:val="28"/>
+          <w:szCs w:val="28"/>
+          <w:shd w:val="clear" w:color="auto" w:fill="FFFFFF"/>
+        </w:rPr>
+      </w:pPr>
+      <w:r>
+        <w:rPr>
+          <w:rFonts w:ascii="Times New Roman" w:hAnsi="Times New Roman" w:cs="Times New Roman"/>
+          <w:b/>
+          <w:color w:val="000000" w:themeColor="text1"/>
+          <w:sz w:val="28"/>
+          <w:szCs w:val="28"/>
+          <w:shd w:val="clear" w:color="auto" w:fill="FFFFFF"/>
+        </w:rPr>
+        <w:t>Output:</w:t>
+      </w:r>
+    </w:p>
+    <w:p>
+      <w:pPr>
+        <w:spacing w:after="0" w:line="0" w:lineRule="atLeast"/>
+        <w:jc w:val="both"/>
+        <w:rPr>
+          <w:rFonts w:ascii="Times New Roman" w:hAnsi="Times New Roman" w:cs="Times New Roman"/>
+          <w:b/>
+          <w:color w:val="000000" w:themeColor="text1"/>
+          <w:sz w:val="28"/>
+          <w:szCs w:val="28"/>
+          <w:shd w:val="clear" w:color="auto" w:fill="FFFFFF"/>
+        </w:rPr>
+      </w:pPr>
+      <w:r>
+        <w:rPr>
+          <w:rFonts w:ascii="Times New Roman" w:hAnsi="Times New Roman" w:cs="Times New Roman"/>
+          <w:b/>
+          <w:color w:val="000000" w:themeColor="text1"/>
+          <w:sz w:val="28"/>
+          <w:szCs w:val="28"/>
+          <w:shd w:val="clear" w:color="auto" w:fill="FFFFFF"/>
+        </w:rPr>
+        <w:t xml:space="preserve">===== </w:t>
+      </w:r>
+    </w:p>
+    <w:p>
+      <w:pPr>
+        <w:spacing w:after="0" w:line="0" w:lineRule="atLeast"/>
+        <w:jc w:val="both"/>
+        <w:rPr>
+          <w:rFonts w:ascii="Times New Roman" w:hAnsi="Times New Roman" w:cs="Times New Roman"/>
+          <w:b/>
+          <w:color w:val="000000" w:themeColor="text1"/>
+          <w:sz w:val="28"/>
+          <w:szCs w:val="28"/>
+          <w:shd w:val="clear" w:color="auto" w:fill="FFFFFF"/>
+        </w:rPr>
+      </w:pPr>
+      <w:r>
+        <w:rPr>
+          <w:rFonts w:ascii="Times New Roman" w:hAnsi="Times New Roman" w:cs="Times New Roman"/>
+          <w:b/>
+          <w:noProof/>
+          <w:color w:val="000000" w:themeColor="text1"/>
+          <w:sz w:val="28"/>
+          <w:szCs w:val="28"/>
+          <w:shd w:val="clear" w:color="auto" w:fill="FFFFFF"/>
+        </w:rPr>
+        <w:drawing>
+          <wp:inline distT="0" distB="0" distL="0" distR="0">
+            <wp:extent cx="2895600" cy="962025"/>
+            <wp:effectExtent l="19050" t="0" r="0" b="0"/>
+            <wp:docPr id="18" name="Picture 4"/>
+            <wp:cNvGraphicFramePr>
+              <a:graphicFrameLocks xmlns:a="http://schemas.openxmlformats.org/drawingml/2006/main" noChangeAspect="1"/>
+            </wp:cNvGraphicFramePr>
+            <a:graphic xmlns:a="http://schemas.openxmlformats.org/drawingml/2006/main">
+              <a:graphicData uri="http://schemas.openxmlformats.org/drawingml/2006/picture">
+                <pic:pic xmlns:pic="http://schemas.openxmlformats.org/drawingml/2006/picture">
+                  <pic:nvPicPr>
+                    <pic:cNvPr id="0" name="Picture 4"/>
+                    <pic:cNvPicPr>
+                      <a:picLocks noChangeAspect="1" noChangeArrowheads="1"/>
+                    </pic:cNvPicPr>
+                  </pic:nvPicPr>
+                  <pic:blipFill>
+                    <a:blip r:embed="rId29"/>
+                    <a:srcRect/>
+                    <a:stretch>
+                      <a:fillRect/>
+                    </a:stretch>
+                  </pic:blipFill>
+                  <pic:spPr bwMode="auto">
+                    <a:xfrm>
+                      <a:off x="0" y="0"/>
+                      <a:ext cx="2895600" cy="962025"/>
+                    </a:xfrm>
+                    <a:prstGeom prst="rect">
+                      <a:avLst/>
+                    </a:prstGeom>
+                    <a:noFill/>
+                    <a:ln w="9525">
+                      <a:noFill/>
+                      <a:miter lim="800000"/>
+                      <a:headEnd/>
+                      <a:tailEnd/>
+                    </a:ln>
+                  </pic:spPr>
+                </pic:pic>
+              </a:graphicData>
+            </a:graphic>
+          </wp:inline>
+        </w:drawing>
+      </w:r>
+    </w:p>
+    <w:p>
+      <w:pPr>
+        <w:spacing w:after="0" w:line="0" w:lineRule="atLeast"/>
+        <w:jc w:val="both"/>
+        <w:rPr>
+          <w:rFonts w:ascii="Times New Roman" w:hAnsi="Times New Roman" w:cs="Times New Roman"/>
+          <w:b/>
+          <w:color w:val="000000" w:themeColor="text1"/>
+          <w:sz w:val="28"/>
+          <w:szCs w:val="28"/>
+          <w:shd w:val="clear" w:color="auto" w:fill="FFFFFF"/>
+        </w:rPr>
+      </w:pPr>
+    </w:p>
+    <w:p>
+      <w:pPr>
+        <w:spacing w:after="0" w:line="0" w:lineRule="atLeast"/>
+        <w:jc w:val="both"/>
+        <w:rPr>
+          <w:rFonts w:ascii="Times New Roman" w:hAnsi="Times New Roman" w:cs="Times New Roman"/>
+          <w:color w:val="000000" w:themeColor="text1"/>
+          <w:sz w:val="28"/>
+          <w:szCs w:val="28"/>
+          <w:shd w:val="clear" w:color="auto" w:fill="FFFFFF"/>
+        </w:rPr>
+      </w:pPr>
+      <w:r>
+        <w:rPr>
+          <w:rFonts w:ascii="Times New Roman" w:hAnsi="Times New Roman" w:cs="Times New Roman"/>
+          <w:color w:val="000000" w:themeColor="text1"/>
+          <w:sz w:val="28"/>
+          <w:szCs w:val="28"/>
+          <w:shd w:val="clear" w:color="auto" w:fill="FFFFFF"/>
+        </w:rPr>
+        <w:t xml:space="preserve"> The variable named </w:t>
+      </w:r>
+      <w:r>
+        <w:rPr>
+          <w:rFonts w:ascii="Times New Roman" w:hAnsi="Times New Roman" w:cs="Times New Roman"/>
+          <w:color w:val="000000" w:themeColor="text1"/>
+          <w:sz w:val="28"/>
+          <w:szCs w:val="28"/>
+          <w:shd w:val="clear" w:color="auto" w:fill="FFFFFF"/>
+        </w:rPr>
+        <w:t>“</w:t>
+      </w:r>
+      <w:r>
+        <w:rPr>
+          <w:rFonts w:ascii="Times New Roman" w:hAnsi="Times New Roman" w:cs="Times New Roman"/>
+          <w:color w:val="000000" w:themeColor="text1"/>
+          <w:sz w:val="28"/>
+          <w:szCs w:val="28"/>
+          <w:shd w:val="clear" w:color="auto" w:fill="FFFFFF"/>
+        </w:rPr>
+        <w:t>a</w:t>
+      </w:r>
+      <w:r>
+        <w:rPr>
+          <w:rFonts w:ascii="Times New Roman" w:hAnsi="Times New Roman" w:cs="Times New Roman"/>
+          <w:color w:val="000000" w:themeColor="text1"/>
+          <w:sz w:val="28"/>
+          <w:szCs w:val="28"/>
+          <w:shd w:val="clear" w:color="auto" w:fill="FFFFFF"/>
+        </w:rPr>
+        <w:t>”</w:t>
+      </w:r>
+      <w:r>
+        <w:rPr>
+          <w:rFonts w:ascii="Times New Roman" w:hAnsi="Times New Roman" w:cs="Times New Roman"/>
+          <w:color w:val="000000" w:themeColor="text1"/>
+          <w:sz w:val="28"/>
+          <w:szCs w:val="28"/>
+          <w:shd w:val="clear" w:color="auto" w:fill="FFFFFF"/>
+        </w:rPr>
+        <w:t xml:space="preserve">  had local scope. When x() execution completed, a is deleted. So It is not visible and accessible out side the x().</w:t>
+      </w:r>
+    </w:p>
+    <w:p>
+      <w:pPr>
+        <w:spacing w:after="0" w:line="0" w:lineRule="atLeast"/>
+        <w:jc w:val="both"/>
+        <w:rPr>
+          <w:rFonts w:ascii="Times New Roman" w:hAnsi="Times New Roman" w:cs="Times New Roman"/>
+          <w:color w:val="000000" w:themeColor="text1"/>
+          <w:sz w:val="28"/>
+          <w:szCs w:val="28"/>
+          <w:shd w:val="clear" w:color="auto" w:fill="FFFFFF"/>
+        </w:rPr>
+      </w:pPr>
+    </w:p>
+    <w:p>
+      <w:pPr>
+        <w:spacing w:after="0" w:line="0" w:lineRule="atLeast"/>
+        <w:jc w:val="both"/>
+        <w:rPr>
+          <w:rFonts w:ascii="Times New Roman" w:hAnsi="Times New Roman" w:cs="Times New Roman"/>
+          <w:color w:val="000000" w:themeColor="text1"/>
+          <w:sz w:val="28"/>
+          <w:szCs w:val="28"/>
+          <w:shd w:val="clear" w:color="auto" w:fill="FFFFFF"/>
+        </w:rPr>
+      </w:pPr>
+    </w:p>
+    <w:p>
+      <w:pPr>
+        <w:spacing w:after="0" w:line="0" w:lineRule="atLeast"/>
+        <w:jc w:val="both"/>
+        <w:rPr>
+          <w:rFonts w:ascii="Times New Roman" w:hAnsi="Times New Roman" w:cs="Times New Roman"/>
+          <w:color w:val="000000" w:themeColor="text1"/>
+          <w:sz w:val="28"/>
+          <w:szCs w:val="28"/>
+          <w:shd w:val="clear" w:color="auto" w:fill="FFFFFF"/>
+        </w:rPr>
+      </w:pPr>
+      <w:r>
+        <w:rPr>
+          <w:rFonts w:ascii="Times New Roman" w:hAnsi="Times New Roman" w:cs="Times New Roman"/>
+          <w:color w:val="000000" w:themeColor="text1"/>
+          <w:sz w:val="28"/>
+          <w:szCs w:val="28"/>
+          <w:shd w:val="clear" w:color="auto" w:fill="FFFFFF"/>
+        </w:rPr>
+        <w:t xml:space="preserve">Definition:- Accessing variables of function even its execution completes or out of its scope </w:t>
+      </w:r>
+      <w:r>
+        <w:rPr>
+          <w:rFonts w:ascii="Times New Roman" w:hAnsi="Times New Roman" w:cs="Times New Roman"/>
+          <w:color w:val="000000" w:themeColor="text1"/>
+          <w:sz w:val="28"/>
+          <w:szCs w:val="28"/>
+          <w:shd w:val="clear" w:color="auto" w:fill="FFFFFF"/>
+        </w:rPr>
+        <w:t xml:space="preserve"> only </w:t>
+      </w:r>
+      <w:r>
+        <w:rPr>
+          <w:rFonts w:ascii="Times New Roman" w:hAnsi="Times New Roman" w:cs="Times New Roman"/>
+          <w:color w:val="000000" w:themeColor="text1"/>
+          <w:sz w:val="28"/>
+          <w:szCs w:val="28"/>
+          <w:shd w:val="clear" w:color="auto" w:fill="FFFFFF"/>
+        </w:rPr>
+        <w:t xml:space="preserve">through its </w:t>
+      </w:r>
+      <w:r>
+        <w:rPr>
+          <w:rFonts w:ascii="Times New Roman" w:hAnsi="Times New Roman" w:cs="Times New Roman"/>
+          <w:color w:val="000000" w:themeColor="text1"/>
+          <w:sz w:val="28"/>
+          <w:szCs w:val="28"/>
+          <w:u w:val="single"/>
+          <w:shd w:val="clear" w:color="auto" w:fill="FFFFFF"/>
+        </w:rPr>
+        <w:t>inner function</w:t>
+      </w:r>
+      <w:r>
+        <w:rPr>
+          <w:rFonts w:ascii="Times New Roman" w:hAnsi="Times New Roman" w:cs="Times New Roman"/>
+          <w:color w:val="000000" w:themeColor="text1"/>
+          <w:sz w:val="28"/>
+          <w:szCs w:val="28"/>
+          <w:shd w:val="clear" w:color="auto" w:fill="FFFFFF"/>
+        </w:rPr>
+        <w:t xml:space="preserve"> is </w:t>
+      </w:r>
+      <w:r>
+        <w:rPr>
+          <w:rFonts w:ascii="Times New Roman" w:hAnsi="Times New Roman" w:cs="Times New Roman"/>
+          <w:b/>
+          <w:color w:val="000000" w:themeColor="text1"/>
+          <w:sz w:val="28"/>
+          <w:szCs w:val="28"/>
+          <w:shd w:val="clear" w:color="auto" w:fill="FFFFFF"/>
+        </w:rPr>
+        <w:t>“closure”</w:t>
+      </w:r>
+      <w:r>
+        <w:rPr>
+          <w:rFonts w:ascii="Times New Roman" w:hAnsi="Times New Roman" w:cs="Times New Roman"/>
+          <w:color w:val="000000" w:themeColor="text1"/>
+          <w:sz w:val="28"/>
+          <w:szCs w:val="28"/>
+          <w:shd w:val="clear" w:color="auto" w:fill="FFFFFF"/>
+        </w:rPr>
+        <w:t>.</w:t>
+      </w:r>
+    </w:p>
+    <w:p>
+      <w:pPr>
+        <w:spacing w:after="0" w:line="0" w:lineRule="atLeast"/>
+        <w:jc w:val="both"/>
+        <w:rPr>
+          <w:rFonts w:ascii="Times New Roman" w:hAnsi="Times New Roman" w:cs="Times New Roman"/>
+          <w:color w:val="000000" w:themeColor="text1"/>
+          <w:sz w:val="28"/>
+          <w:szCs w:val="28"/>
+          <w:shd w:val="clear" w:color="auto" w:fill="FFFFFF"/>
+        </w:rPr>
+      </w:pPr>
+      <w:r>
+        <w:rPr>
+          <w:rFonts w:ascii="Times New Roman" w:hAnsi="Times New Roman" w:cs="Times New Roman"/>
+          <w:color w:val="000000" w:themeColor="text1"/>
+          <w:sz w:val="28"/>
+          <w:szCs w:val="28"/>
+          <w:shd w:val="clear" w:color="auto" w:fill="FFFFFF"/>
+        </w:rPr>
+        <w:t xml:space="preserve">  </w:t>
+      </w:r>
+    </w:p>
+    <w:p>
+      <w:pPr>
+        <w:pStyle w:val="ListParagraph"/>
+        <w:numPr>
+          <w:ilvl w:val="0"/>
+          <w:numId w:val="33"/>
+        </w:numPr>
+        <w:spacing w:after="0" w:line="0" w:lineRule="atLeast"/>
+        <w:jc w:val="both"/>
+        <w:rPr>
+          <w:rFonts w:ascii="Times New Roman" w:hAnsi="Times New Roman" w:cs="Times New Roman"/>
+          <w:color w:val="000000" w:themeColor="text1"/>
+          <w:sz w:val="28"/>
+          <w:szCs w:val="28"/>
+          <w:shd w:val="clear" w:color="auto" w:fill="FFFFFF"/>
+        </w:rPr>
+      </w:pPr>
+      <w:r>
+        <w:rPr>
+          <w:rFonts w:ascii="Times New Roman" w:hAnsi="Times New Roman" w:cs="Times New Roman"/>
+          <w:color w:val="000000" w:themeColor="text1"/>
+          <w:sz w:val="28"/>
+          <w:szCs w:val="28"/>
+          <w:shd w:val="clear" w:color="auto" w:fill="FFFFFF"/>
+        </w:rPr>
+        <w:t xml:space="preserve">Outer </w:t>
+      </w:r>
+      <w:r>
+        <w:rPr>
+          <w:rFonts w:ascii="Times New Roman" w:hAnsi="Times New Roman" w:cs="Times New Roman"/>
+          <w:color w:val="000000" w:themeColor="text1"/>
+          <w:sz w:val="28"/>
+          <w:szCs w:val="28"/>
+          <w:shd w:val="clear" w:color="auto" w:fill="FFFFFF"/>
+        </w:rPr>
+        <w:t>Variable</w:t>
+      </w:r>
+      <w:r>
+        <w:rPr>
+          <w:rFonts w:ascii="Times New Roman" w:hAnsi="Times New Roman" w:cs="Times New Roman"/>
+          <w:color w:val="000000" w:themeColor="text1"/>
+          <w:sz w:val="28"/>
+          <w:szCs w:val="28"/>
+          <w:shd w:val="clear" w:color="auto" w:fill="FFFFFF"/>
+        </w:rPr>
+        <w:t>s can keep their</w:t>
+      </w:r>
+      <w:r>
+        <w:rPr>
+          <w:rFonts w:ascii="Times New Roman" w:hAnsi="Times New Roman" w:cs="Times New Roman"/>
+          <w:color w:val="000000" w:themeColor="text1"/>
+          <w:sz w:val="28"/>
+          <w:szCs w:val="28"/>
+          <w:shd w:val="clear" w:color="auto" w:fill="FFFFFF"/>
+        </w:rPr>
+        <w:t xml:space="preserve"> states </w:t>
+      </w:r>
+      <w:r>
+        <w:rPr>
+          <w:rFonts w:ascii="Times New Roman" w:hAnsi="Times New Roman" w:cs="Times New Roman"/>
+          <w:color w:val="000000" w:themeColor="text1"/>
+          <w:sz w:val="28"/>
+          <w:szCs w:val="28"/>
+          <w:shd w:val="clear" w:color="auto" w:fill="FFFFFF"/>
+        </w:rPr>
+        <w:t>between function calls. Inner function does not keep the separate copy of outer variables but it reference outer variable,that means value of outer variables will be changed if you change it using inner function.</w:t>
+      </w:r>
+    </w:p>
+    <w:p>
+      <w:pPr>
+        <w:pStyle w:val="ListParagraph"/>
+        <w:numPr>
+          <w:ilvl w:val="0"/>
+          <w:numId w:val="33"/>
+        </w:numPr>
+        <w:spacing w:after="0" w:line="0" w:lineRule="atLeast"/>
+        <w:jc w:val="both"/>
+        <w:rPr>
+          <w:rFonts w:ascii="Times New Roman" w:hAnsi="Times New Roman" w:cs="Times New Roman"/>
+          <w:color w:val="000000" w:themeColor="text1"/>
+          <w:sz w:val="28"/>
+          <w:szCs w:val="28"/>
+          <w:shd w:val="clear" w:color="auto" w:fill="FFFFFF"/>
+        </w:rPr>
+      </w:pPr>
+      <w:r>
+        <w:rPr>
+          <w:rFonts w:ascii="Times New Roman" w:hAnsi="Times New Roman" w:cs="Times New Roman"/>
+          <w:color w:val="000000" w:themeColor="text1"/>
+          <w:sz w:val="28"/>
+          <w:szCs w:val="28"/>
+          <w:shd w:val="clear" w:color="auto" w:fill="FFFFFF"/>
+        </w:rPr>
+        <w:t>Closure is useful to create private variables in function.</w:t>
+      </w:r>
+    </w:p>
+    <w:p>
+      <w:pPr>
+        <w:pStyle w:val="ListParagraph"/>
+        <w:spacing w:after="0" w:line="0" w:lineRule="atLeast"/>
+        <w:ind w:left="690"/>
+        <w:jc w:val="both"/>
+        <w:rPr>
+          <w:rFonts w:ascii="Times New Roman" w:hAnsi="Times New Roman" w:cs="Times New Roman"/>
+          <w:color w:val="000000" w:themeColor="text1"/>
+          <w:sz w:val="28"/>
+          <w:szCs w:val="28"/>
+          <w:shd w:val="clear" w:color="auto" w:fill="FFFFFF"/>
+        </w:rPr>
+      </w:pPr>
+    </w:p>
+    <w:p>
+      <w:pPr>
+        <w:spacing w:after="0" w:line="0" w:lineRule="atLeast"/>
+        <w:jc w:val="both"/>
+        <w:rPr>
+          <w:rFonts w:ascii="Times New Roman" w:hAnsi="Times New Roman" w:cs="Times New Roman"/>
+          <w:color w:val="000000" w:themeColor="text1"/>
+          <w:sz w:val="28"/>
+          <w:szCs w:val="28"/>
+          <w:shd w:val="clear" w:color="auto" w:fill="FFFFFF"/>
+        </w:rPr>
+      </w:pPr>
+      <w:r>
+        <w:rPr>
+          <w:rFonts w:ascii="Times New Roman" w:hAnsi="Times New Roman" w:cs="Times New Roman"/>
+          <w:color w:val="000000" w:themeColor="text1"/>
+          <w:sz w:val="28"/>
+          <w:szCs w:val="28"/>
+          <w:shd w:val="clear" w:color="auto" w:fill="FFFFFF"/>
+        </w:rPr>
+        <w:t>Example:-</w:t>
+      </w:r>
+    </w:p>
+    <w:p>
+      <w:pPr>
+        <w:spacing w:after="0" w:line="0" w:lineRule="atLeast"/>
+        <w:jc w:val="both"/>
+        <w:rPr>
+          <w:rFonts w:ascii="Times New Roman" w:hAnsi="Times New Roman" w:cs="Times New Roman"/>
+          <w:color w:val="000000" w:themeColor="text1"/>
+          <w:sz w:val="28"/>
+          <w:szCs w:val="28"/>
+          <w:shd w:val="clear" w:color="auto" w:fill="FFFFFF"/>
+        </w:rPr>
+      </w:pPr>
+      <w:r>
+        <w:rPr>
+          <w:rFonts w:ascii="Times New Roman" w:hAnsi="Times New Roman" w:cs="Times New Roman"/>
+          <w:noProof/>
+          <w:color w:val="000000" w:themeColor="text1"/>
+          <w:sz w:val="28"/>
+          <w:szCs w:val="28"/>
+          <w:shd w:val="clear" w:color="auto" w:fill="FFFFFF"/>
+        </w:rPr>
+        <w:lastRenderedPageBreak/>
+        <w:drawing>
+          <wp:inline distT="0" distB="0" distL="0" distR="0">
+            <wp:extent cx="5943600" cy="3194471"/>
+            <wp:effectExtent l="19050" t="0" r="0" b="0"/>
+            <wp:docPr id="20" name="Picture 7"/>
+            <wp:cNvGraphicFramePr>
+              <a:graphicFrameLocks xmlns:a="http://schemas.openxmlformats.org/drawingml/2006/main" noChangeAspect="1"/>
+            </wp:cNvGraphicFramePr>
+            <a:graphic xmlns:a="http://schemas.openxmlformats.org/drawingml/2006/main">
+              <a:graphicData uri="http://schemas.openxmlformats.org/drawingml/2006/picture">
+                <pic:pic xmlns:pic="http://schemas.openxmlformats.org/drawingml/2006/picture">
+                  <pic:nvPicPr>
+                    <pic:cNvPr id="0" name="Picture 7"/>
+                    <pic:cNvPicPr>
+                      <a:picLocks noChangeAspect="1" noChangeArrowheads="1"/>
+                    </pic:cNvPicPr>
+                  </pic:nvPicPr>
+                  <pic:blipFill>
+                    <a:blip r:embed="rId30"/>
+                    <a:srcRect/>
+                    <a:stretch>
+                      <a:fillRect/>
+                    </a:stretch>
+                  </pic:blipFill>
+                  <pic:spPr bwMode="auto">
+                    <a:xfrm>
+                      <a:off x="0" y="0"/>
+                      <a:ext cx="5943600" cy="3194471"/>
+                    </a:xfrm>
+                    <a:prstGeom prst="rect">
+                      <a:avLst/>
+                    </a:prstGeom>
+                    <a:noFill/>
+                    <a:ln w="9525">
+                      <a:noFill/>
+                      <a:miter lim="800000"/>
+                      <a:headEnd/>
+                      <a:tailEnd/>
+                    </a:ln>
+                  </pic:spPr>
+                </pic:pic>
+              </a:graphicData>
+            </a:graphic>
+          </wp:inline>
+        </w:drawing>
+      </w:r>
+    </w:p>
+    <w:p>
+      <w:pPr>
+        <w:spacing w:after="0" w:line="0" w:lineRule="atLeast"/>
+        <w:jc w:val="both"/>
+        <w:rPr>
+          <w:rFonts w:ascii="Times New Roman" w:hAnsi="Times New Roman" w:cs="Times New Roman"/>
+          <w:color w:val="000000" w:themeColor="text1"/>
+          <w:sz w:val="28"/>
+          <w:szCs w:val="28"/>
+          <w:shd w:val="clear" w:color="auto" w:fill="FFFFFF"/>
+        </w:rPr>
+      </w:pPr>
+    </w:p>
+    <w:p>
+      <w:pPr>
+        <w:spacing w:after="0" w:line="0" w:lineRule="atLeast"/>
+        <w:jc w:val="both"/>
+        <w:rPr>
+          <w:rFonts w:ascii="Times New Roman" w:hAnsi="Times New Roman" w:cs="Times New Roman"/>
+          <w:color w:val="000000" w:themeColor="text1"/>
+          <w:sz w:val="28"/>
+          <w:szCs w:val="28"/>
+          <w:shd w:val="clear" w:color="auto" w:fill="FFFFFF"/>
+        </w:rPr>
+      </w:pPr>
+      <w:r>
+        <w:rPr>
+          <w:rFonts w:ascii="Times New Roman" w:hAnsi="Times New Roman" w:cs="Times New Roman"/>
+          <w:color w:val="000000" w:themeColor="text1"/>
+          <w:sz w:val="28"/>
+          <w:szCs w:val="28"/>
+          <w:shd w:val="clear" w:color="auto" w:fill="FFFFFF"/>
+        </w:rPr>
+        <w:t>Output:</w:t>
+      </w:r>
+    </w:p>
+    <w:p>
+      <w:pPr>
+        <w:spacing w:after="0" w:line="0" w:lineRule="atLeast"/>
+        <w:jc w:val="both"/>
+        <w:rPr>
+          <w:rFonts w:ascii="Times New Roman" w:hAnsi="Times New Roman" w:cs="Times New Roman"/>
+          <w:color w:val="000000" w:themeColor="text1"/>
+          <w:sz w:val="28"/>
+          <w:szCs w:val="28"/>
+          <w:shd w:val="clear" w:color="auto" w:fill="FFFFFF"/>
+        </w:rPr>
+      </w:pPr>
+      <w:r>
+        <w:rPr>
+          <w:rFonts w:ascii="Times New Roman" w:hAnsi="Times New Roman" w:cs="Times New Roman"/>
+          <w:noProof/>
+          <w:color w:val="000000" w:themeColor="text1"/>
+          <w:sz w:val="28"/>
+          <w:szCs w:val="28"/>
+          <w:shd w:val="clear" w:color="auto" w:fill="FFFFFF"/>
+        </w:rPr>
+        <w:drawing>
+          <wp:inline distT="0" distB="0" distL="0" distR="0">
+            <wp:extent cx="2838450" cy="1200150"/>
+            <wp:effectExtent l="19050" t="0" r="0" b="0"/>
+            <wp:docPr id="21" name="Picture 10"/>
+            <wp:cNvGraphicFramePr>
+              <a:graphicFrameLocks xmlns:a="http://schemas.openxmlformats.org/drawingml/2006/main" noChangeAspect="1"/>
+            </wp:cNvGraphicFramePr>
+            <a:graphic xmlns:a="http://schemas.openxmlformats.org/drawingml/2006/main">
+              <a:graphicData uri="http://schemas.openxmlformats.org/drawingml/2006/picture">
+                <pic:pic xmlns:pic="http://schemas.openxmlformats.org/drawingml/2006/picture">
+                  <pic:nvPicPr>
+                    <pic:cNvPr id="0" name="Picture 10"/>
+                    <pic:cNvPicPr>
+                      <a:picLocks noChangeAspect="1" noChangeArrowheads="1"/>
+                    </pic:cNvPicPr>
+                  </pic:nvPicPr>
+                  <pic:blipFill>
+                    <a:blip r:embed="rId31"/>
+                    <a:srcRect/>
+                    <a:stretch>
+                      <a:fillRect/>
+                    </a:stretch>
+                  </pic:blipFill>
+                  <pic:spPr bwMode="auto">
+                    <a:xfrm>
+                      <a:off x="0" y="0"/>
+                      <a:ext cx="2838450" cy="1200150"/>
+                    </a:xfrm>
+                    <a:prstGeom prst="rect">
+                      <a:avLst/>
+                    </a:prstGeom>
+                    <a:noFill/>
+                    <a:ln w="9525">
+                      <a:noFill/>
+                      <a:miter lim="800000"/>
+                      <a:headEnd/>
+                      <a:tailEnd/>
+                    </a:ln>
+                  </pic:spPr>
+                </pic:pic>
+              </a:graphicData>
+            </a:graphic>
+          </wp:inline>
+        </w:drawing>
+      </w:r>
+    </w:p>
+    <w:p>
+      <w:pPr>
+        <w:spacing w:after="0" w:line="0" w:lineRule="atLeast"/>
+        <w:jc w:val="both"/>
+        <w:rPr>
+          <w:rFonts w:ascii="Times New Roman" w:hAnsi="Times New Roman" w:cs="Times New Roman"/>
+          <w:color w:val="000000" w:themeColor="text1"/>
+          <w:sz w:val="28"/>
+          <w:szCs w:val="28"/>
+          <w:shd w:val="clear" w:color="auto" w:fill="FFFFFF"/>
+        </w:rPr>
+      </w:pPr>
+    </w:p>
+    <w:p>
+      <w:pPr>
+        <w:spacing w:after="0" w:line="0" w:lineRule="atLeast"/>
+        <w:jc w:val="both"/>
+        <w:rPr>
+          <w:rFonts w:ascii="Times New Roman" w:hAnsi="Times New Roman" w:cs="Times New Roman"/>
+          <w:color w:val="000000" w:themeColor="text1"/>
+          <w:sz w:val="28"/>
+          <w:szCs w:val="28"/>
+          <w:shd w:val="clear" w:color="auto" w:fill="FFFFFF"/>
+        </w:rPr>
+      </w:pPr>
+    </w:p>
+    <w:p>
+      <w:pPr>
+        <w:spacing w:after="0" w:line="0" w:lineRule="atLeast"/>
+        <w:jc w:val="both"/>
+        <w:rPr>
+          <w:rFonts w:ascii="Times New Roman" w:hAnsi="Times New Roman" w:cs="Times New Roman"/>
+          <w:color w:val="000000" w:themeColor="text1"/>
+          <w:sz w:val="28"/>
+          <w:szCs w:val="28"/>
+          <w:shd w:val="clear" w:color="auto" w:fill="FFFFFF"/>
+        </w:rPr>
+      </w:pPr>
+    </w:p>
+    <w:p>
+      <w:pPr>
+        <w:spacing w:after="0" w:line="0" w:lineRule="atLeast"/>
+        <w:jc w:val="both"/>
+        <w:rPr>
+          <w:rFonts w:ascii="Times New Roman" w:hAnsi="Times New Roman" w:cs="Times New Roman"/>
+          <w:color w:val="000000" w:themeColor="text1"/>
+          <w:sz w:val="28"/>
+          <w:szCs w:val="28"/>
+          <w:shd w:val="clear" w:color="auto" w:fill="FFFFFF"/>
+        </w:rPr>
+      </w:pPr>
+    </w:p>
+    <w:p>
+      <w:pPr>
+        <w:spacing w:after="0" w:line="0" w:lineRule="atLeast"/>
+        <w:jc w:val="both"/>
+        <w:rPr>
+          <w:rFonts w:ascii="Times New Roman" w:hAnsi="Times New Roman" w:cs="Times New Roman"/>
+          <w:color w:val="000000" w:themeColor="text1"/>
+          <w:sz w:val="28"/>
+          <w:szCs w:val="28"/>
+          <w:shd w:val="clear" w:color="auto" w:fill="FFFFFF"/>
+        </w:rPr>
+      </w:pPr>
+    </w:p>
+    <w:p>
+      <w:pPr>
+        <w:spacing w:after="0" w:line="0" w:lineRule="atLeast"/>
+        <w:jc w:val="both"/>
+        <w:rPr>
+          <w:rFonts w:ascii="Times New Roman" w:hAnsi="Times New Roman" w:cs="Times New Roman"/>
+          <w:color w:val="000000" w:themeColor="text1"/>
+          <w:sz w:val="28"/>
+          <w:szCs w:val="28"/>
+          <w:shd w:val="clear" w:color="auto" w:fill="FFFFFF"/>
+        </w:rPr>
+      </w:pPr>
+    </w:p>
+    <w:p>
+      <w:pPr>
+        <w:spacing w:after="0" w:line="0" w:lineRule="atLeast"/>
+        <w:jc w:val="both"/>
+        <w:rPr>
+          <w:rFonts w:ascii="Times New Roman" w:hAnsi="Times New Roman" w:cs="Times New Roman"/>
+          <w:color w:val="000000" w:themeColor="text1"/>
+          <w:sz w:val="28"/>
+          <w:szCs w:val="28"/>
+          <w:shd w:val="clear" w:color="auto" w:fill="FFFFFF"/>
+        </w:rPr>
+      </w:pPr>
+    </w:p>
+    <w:p>
+      <w:pPr>
+        <w:spacing w:after="0" w:line="0" w:lineRule="atLeast"/>
+        <w:jc w:val="both"/>
+        <w:rPr>
+          <w:rFonts w:ascii="Times New Roman" w:hAnsi="Times New Roman" w:cs="Times New Roman"/>
+          <w:color w:val="000000" w:themeColor="text1"/>
+          <w:sz w:val="28"/>
+          <w:szCs w:val="28"/>
+          <w:shd w:val="clear" w:color="auto" w:fill="FFFFFF"/>
+        </w:rPr>
+      </w:pPr>
+    </w:p>
+    <w:p>
+      <w:pPr>
+        <w:spacing w:after="0" w:line="0" w:lineRule="atLeast"/>
+        <w:jc w:val="both"/>
+        <w:rPr>
+          <w:rFonts w:ascii="Times New Roman" w:hAnsi="Times New Roman" w:cs="Times New Roman"/>
+          <w:color w:val="000000" w:themeColor="text1"/>
+          <w:sz w:val="28"/>
+          <w:szCs w:val="28"/>
+          <w:shd w:val="clear" w:color="auto" w:fill="FFFFFF"/>
+        </w:rPr>
+      </w:pPr>
+    </w:p>
+    <w:p>
+      <w:pPr>
+        <w:spacing w:after="0" w:line="0" w:lineRule="atLeast"/>
+        <w:jc w:val="both"/>
+        <w:rPr>
+          <w:rFonts w:ascii="Times New Roman" w:hAnsi="Times New Roman" w:cs="Times New Roman"/>
+          <w:color w:val="000000" w:themeColor="text1"/>
+          <w:sz w:val="28"/>
+          <w:szCs w:val="28"/>
+          <w:shd w:val="clear" w:color="auto" w:fill="FFFFFF"/>
+        </w:rPr>
+      </w:pPr>
+    </w:p>
+    <w:p>
+      <w:pPr>
+        <w:spacing w:after="0" w:line="0" w:lineRule="atLeast"/>
+        <w:jc w:val="both"/>
+        <w:rPr>
+          <w:rFonts w:ascii="Times New Roman" w:hAnsi="Times New Roman" w:cs="Times New Roman"/>
+          <w:color w:val="000000" w:themeColor="text1"/>
+          <w:sz w:val="28"/>
+          <w:szCs w:val="28"/>
+          <w:shd w:val="clear" w:color="auto" w:fill="FFFFFF"/>
+        </w:rPr>
+      </w:pPr>
+    </w:p>
+    <w:p>
+      <w:pPr>
+        <w:spacing w:after="0" w:line="0" w:lineRule="atLeast"/>
+        <w:jc w:val="both"/>
+        <w:rPr>
+          <w:rFonts w:ascii="Times New Roman" w:hAnsi="Times New Roman" w:cs="Times New Roman"/>
+          <w:color w:val="000000" w:themeColor="text1"/>
+          <w:sz w:val="28"/>
+          <w:szCs w:val="28"/>
+          <w:shd w:val="clear" w:color="auto" w:fill="FFFFFF"/>
+        </w:rPr>
+      </w:pPr>
+    </w:p>
+    <w:p>
+      <w:pPr>
+        <w:spacing w:after="0" w:line="0" w:lineRule="atLeast"/>
+        <w:jc w:val="both"/>
+        <w:rPr>
+          <w:rFonts w:ascii="Times New Roman" w:hAnsi="Times New Roman" w:cs="Times New Roman"/>
+          <w:color w:val="000000" w:themeColor="text1"/>
+          <w:sz w:val="28"/>
+          <w:szCs w:val="28"/>
+          <w:shd w:val="clear" w:color="auto" w:fill="FFFFFF"/>
+        </w:rPr>
+      </w:pPr>
+    </w:p>
+    <w:p>
+      <w:pPr>
+        <w:spacing w:after="0" w:line="0" w:lineRule="atLeast"/>
+        <w:jc w:val="both"/>
+        <w:rPr>
+          <w:rFonts w:ascii="Times New Roman" w:hAnsi="Times New Roman" w:cs="Times New Roman"/>
+          <w:color w:val="000000" w:themeColor="text1"/>
+          <w:sz w:val="28"/>
+          <w:szCs w:val="28"/>
+          <w:shd w:val="clear" w:color="auto" w:fill="FFFFFF"/>
+        </w:rPr>
+      </w:pPr>
+    </w:p>
+    <w:p>
+      <w:pPr>
+        <w:spacing w:after="0" w:line="0" w:lineRule="atLeast"/>
+        <w:jc w:val="both"/>
+        <w:rPr>
+          <w:rFonts w:ascii="Times New Roman" w:hAnsi="Times New Roman" w:cs="Times New Roman"/>
+          <w:color w:val="000000" w:themeColor="text1"/>
+          <w:sz w:val="28"/>
+          <w:szCs w:val="28"/>
+          <w:shd w:val="clear" w:color="auto" w:fill="FFFFFF"/>
+        </w:rPr>
+      </w:pPr>
+    </w:p>
+    <w:p>
+      <w:pPr>
+        <w:spacing w:after="0" w:line="0" w:lineRule="atLeast"/>
+        <w:jc w:val="both"/>
+        <w:rPr>
+          <w:rFonts w:ascii="Times New Roman" w:hAnsi="Times New Roman" w:cs="Times New Roman"/>
+          <w:color w:val="000000" w:themeColor="text1"/>
+          <w:sz w:val="28"/>
+          <w:szCs w:val="28"/>
+          <w:shd w:val="clear" w:color="auto" w:fill="FFFFFF"/>
+        </w:rPr>
+      </w:pPr>
+    </w:p>
+    <w:p>
+      <w:pPr>
+        <w:spacing w:after="0" w:line="0" w:lineRule="atLeast"/>
+        <w:jc w:val="both"/>
+        <w:rPr>
+          <w:rFonts w:ascii="Times New Roman" w:hAnsi="Times New Roman" w:cs="Times New Roman"/>
+          <w:color w:val="000000" w:themeColor="text1"/>
+          <w:sz w:val="28"/>
+          <w:szCs w:val="28"/>
+          <w:shd w:val="clear" w:color="auto" w:fill="FFFFFF"/>
+        </w:rPr>
+      </w:pPr>
+      <w:r>
+        <w:rPr>
+          <w:rFonts w:ascii="Times New Roman" w:hAnsi="Times New Roman" w:cs="Times New Roman"/>
+          <w:color w:val="000000" w:themeColor="text1"/>
+          <w:sz w:val="28"/>
+          <w:szCs w:val="28"/>
+          <w:shd w:val="clear" w:color="auto" w:fill="FFFFFF"/>
+        </w:rPr>
+        <w:lastRenderedPageBreak/>
+        <w:t>Usecase:-</w:t>
+      </w:r>
+    </w:p>
+    <w:p>
+      <w:pPr>
+        <w:spacing w:after="0" w:line="0" w:lineRule="atLeast"/>
+        <w:jc w:val="both"/>
+        <w:rPr>
+          <w:rFonts w:ascii="Times New Roman" w:hAnsi="Times New Roman" w:cs="Times New Roman"/>
+          <w:color w:val="000000" w:themeColor="text1"/>
+          <w:sz w:val="28"/>
+          <w:szCs w:val="28"/>
+          <w:shd w:val="clear" w:color="auto" w:fill="FFFFFF"/>
+        </w:rPr>
+      </w:pPr>
+    </w:p>
+    <w:p>
+      <w:pPr>
+        <w:spacing w:after="0" w:line="0" w:lineRule="atLeast"/>
+        <w:jc w:val="both"/>
+        <w:rPr>
+          <w:rFonts w:ascii="Times New Roman" w:hAnsi="Times New Roman" w:cs="Times New Roman"/>
+          <w:color w:val="000000" w:themeColor="text1"/>
+          <w:sz w:val="28"/>
+          <w:szCs w:val="28"/>
+          <w:shd w:val="clear" w:color="auto" w:fill="FFFFFF"/>
+        </w:rPr>
+      </w:pPr>
+      <w:r>
+        <w:object w:dxaOrig="11430" w:dyaOrig="5415">
+          <v:shapetype id="_x0000_t75" coordsize="21600,21600" o:spt="75" o:preferrelative="t" path="m@4@5l@4@11@9@11@9@5xe" filled="f" stroked="f">
+            <v:stroke joinstyle="miter"/>
+            <v:formulas>
+              <v:f eqn="if lineDrawn pixelLineWidth 0"/>
+              <v:f eqn="sum @0 1 0"/>
+              <v:f eqn="sum 0 0 @1"/>
+              <v:f eqn="prod @2 1 2"/>
+              <v:f eqn="prod @3 21600 pixelWidth"/>
+              <v:f eqn="prod @3 21600 pixelHeight"/>
+              <v:f eqn="sum @0 0 1"/>
+              <v:f eqn="prod @6 1 2"/>
+              <v:f eqn="prod @7 21600 pixelWidth"/>
+              <v:f eqn="sum @8 21600 0"/>
+              <v:f eqn="prod @7 21600 pixelHeight"/>
+              <v:f eqn="sum @10 21600 0"/>
+            </v:formulas>
+            <v:path o:extrusionok="f" gradientshapeok="t" o:connecttype="rect"/>
+            <o:lock v:ext="edit" aspectratio="t"/>
+          </v:shapetype>
+          <v:shape id="_x0000_i1025" type="#_x0000_t75" style="width:467.25pt;height:221.25pt" o:ole="">
+            <v:imagedata r:id="rId32" o:title=""/>
+          </v:shape>
+          <o:OLEObject Type="Embed" ProgID="Paint.Picture.1" ShapeID="_x0000_i1025" DrawAspect="Content" ObjectID="_1757568048" r:id="rId33"/>
+        </w:object>
+      </w:r>
     </w:p>
     <w:sectPr>
-      <w:headerReference w:type="default" r:id="rId28"/>
-      <w:footerReference w:type="default" r:id="rId29"/>
+      <w:headerReference w:type="default" r:id="rId34"/>
+      <w:footerReference w:type="default" r:id="rId35"/>
       <w:pgSz w:w="12240" w:h="15840" w:code="1"/>
       <w:pgMar w:top="1440" w:right="1440" w:bottom="1440" w:left="1440" w:header="709" w:footer="709" w:gutter="0"/>
       <w:pgBorders w:offsetFrom="page">
@@ -40499,7 +41686,7 @@
         <w:noProof/>
         <w:color w:val="0070C0"/>
       </w:rPr>
-      <w:t>31</w:t>
+      <w:t>1</w:t>
     </w:r>
     <w:r>
       <w:rPr>
@@ -42180,6 +43367,119 @@
     </w:lvl>
   </w:abstractNum>
   <w:abstractNum w:abstractNumId="16">
+    <w:nsid w:val="4A56150B"/>
+    <w:multiLevelType w:val="hybridMultilevel"/>
+    <w:tmpl w:val="6FB8611A"/>
+    <w:lvl w:ilvl="0" w:tplc="7CE4B418">
+      <w:start w:val="5"/>
+      <w:numFmt w:val="bullet"/>
+      <w:lvlText w:val=""/>
+      <w:lvlJc w:val="left"/>
+      <w:pPr>
+        <w:ind w:left="690" w:hanging="360"/>
+      </w:pPr>
+      <w:rPr>
+        <w:rFonts w:ascii="Wingdings" w:eastAsiaTheme="minorEastAsia" w:hAnsi="Wingdings" w:cs="Times New Roman" w:hint="default"/>
+      </w:rPr>
+    </w:lvl>
+    <w:lvl w:ilvl="1" w:tplc="04090003" w:tentative="1">
+      <w:start w:val="1"/>
+      <w:numFmt w:val="bullet"/>
+      <w:lvlText w:val="o"/>
+      <w:lvlJc w:val="left"/>
+      <w:pPr>
+        <w:ind w:left="1410" w:hanging="360"/>
+      </w:pPr>
+      <w:rPr>
+        <w:rFonts w:ascii="Courier New" w:hAnsi="Courier New" w:cs="Courier New" w:hint="default"/>
+      </w:rPr>
+    </w:lvl>
+    <w:lvl w:ilvl="2" w:tplc="04090005" w:tentative="1">
+      <w:start w:val="1"/>
+      <w:numFmt w:val="bullet"/>
+      <w:lvlText w:val=""/>
+      <w:lvlJc w:val="left"/>
+      <w:pPr>
+        <w:ind w:left="2130" w:hanging="360"/>
+      </w:pPr>
+      <w:rPr>
+        <w:rFonts w:ascii="Wingdings" w:hAnsi="Wingdings" w:hint="default"/>
+      </w:rPr>
+    </w:lvl>
+    <w:lvl w:ilvl="3" w:tplc="04090001" w:tentative="1">
+      <w:start w:val="1"/>
+      <w:numFmt w:val="bullet"/>
+      <w:lvlText w:val=""/>
+      <w:lvlJc w:val="left"/>
+      <w:pPr>
+        <w:ind w:left="2850" w:hanging="360"/>
+      </w:pPr>
+      <w:rPr>
+        <w:rFonts w:ascii="Symbol" w:hAnsi="Symbol" w:hint="default"/>
+      </w:rPr>
+    </w:lvl>
+    <w:lvl w:ilvl="4" w:tplc="04090003" w:tentative="1">
+      <w:start w:val="1"/>
+      <w:numFmt w:val="bullet"/>
+      <w:lvlText w:val="o"/>
+      <w:lvlJc w:val="left"/>
+      <w:pPr>
+        <w:ind w:left="3570" w:hanging="360"/>
+      </w:pPr>
+      <w:rPr>
+        <w:rFonts w:ascii="Courier New" w:hAnsi="Courier New" w:cs="Courier New" w:hint="default"/>
+      </w:rPr>
+    </w:lvl>
+    <w:lvl w:ilvl="5" w:tplc="04090005" w:tentative="1">
+      <w:start w:val="1"/>
+      <w:numFmt w:val="bullet"/>
+      <w:lvlText w:val=""/>
+      <w:lvlJc w:val="left"/>
+      <w:pPr>
+        <w:ind w:left="4290" w:hanging="360"/>
+      </w:pPr>
+      <w:rPr>
+        <w:rFonts w:ascii="Wingdings" w:hAnsi="Wingdings" w:hint="default"/>
+      </w:rPr>
+    </w:lvl>
+    <w:lvl w:ilvl="6" w:tplc="04090001" w:tentative="1">
+      <w:start w:val="1"/>
+      <w:numFmt w:val="bullet"/>
+      <w:lvlText w:val=""/>
+      <w:lvlJc w:val="left"/>
+      <w:pPr>
+        <w:ind w:left="5010" w:hanging="360"/>
+      </w:pPr>
+      <w:rPr>
+        <w:rFonts w:ascii="Symbol" w:hAnsi="Symbol" w:hint="default"/>
+      </w:rPr>
+    </w:lvl>
+    <w:lvl w:ilvl="7" w:tplc="04090003" w:tentative="1">
+      <w:start w:val="1"/>
+      <w:numFmt w:val="bullet"/>
+      <w:lvlText w:val="o"/>
+      <w:lvlJc w:val="left"/>
+      <w:pPr>
+        <w:ind w:left="5730" w:hanging="360"/>
+      </w:pPr>
+      <w:rPr>
+        <w:rFonts w:ascii="Courier New" w:hAnsi="Courier New" w:cs="Courier New" w:hint="default"/>
+      </w:rPr>
+    </w:lvl>
+    <w:lvl w:ilvl="8" w:tplc="04090005" w:tentative="1">
+      <w:start w:val="1"/>
+      <w:numFmt w:val="bullet"/>
+      <w:lvlText w:val=""/>
+      <w:lvlJc w:val="left"/>
+      <w:pPr>
+        <w:ind w:left="6450" w:hanging="360"/>
+      </w:pPr>
+      <w:rPr>
+        <w:rFonts w:ascii="Wingdings" w:hAnsi="Wingdings" w:hint="default"/>
+      </w:rPr>
+    </w:lvl>
+  </w:abstractNum>
+  <w:abstractNum w:abstractNumId="17">
     <w:nsid w:val="4C5D59D8"/>
     <w:multiLevelType w:val="hybridMultilevel"/>
     <w:tmpl w:val="F4E82012"/>
@@ -42292,7 +43592,7 @@
       </w:rPr>
     </w:lvl>
   </w:abstractNum>
-  <w:abstractNum w:abstractNumId="17">
+  <w:abstractNum w:abstractNumId="18">
     <w:nsid w:val="52D31EAC"/>
     <w:multiLevelType w:val="hybridMultilevel"/>
     <w:tmpl w:val="8840A99E"/>
@@ -42381,7 +43681,7 @@
       </w:pPr>
     </w:lvl>
   </w:abstractNum>
-  <w:abstractNum w:abstractNumId="18">
+  <w:abstractNum w:abstractNumId="19">
     <w:nsid w:val="544D67BA"/>
     <w:multiLevelType w:val="hybridMultilevel"/>
     <w:tmpl w:val="4EA6CE32"/>
@@ -42494,7 +43794,7 @@
       </w:rPr>
     </w:lvl>
   </w:abstractNum>
-  <w:abstractNum w:abstractNumId="19">
+  <w:abstractNum w:abstractNumId="20">
     <w:nsid w:val="565A0A05"/>
     <w:multiLevelType w:val="hybridMultilevel"/>
     <w:tmpl w:val="8E60773A"/>
@@ -42583,7 +43883,7 @@
       </w:pPr>
     </w:lvl>
   </w:abstractNum>
-  <w:abstractNum w:abstractNumId="20">
+  <w:abstractNum w:abstractNumId="21">
     <w:nsid w:val="56652F71"/>
     <w:multiLevelType w:val="hybridMultilevel"/>
     <w:tmpl w:val="7C542926"/>
@@ -42696,7 +43996,7 @@
       </w:rPr>
     </w:lvl>
   </w:abstractNum>
-  <w:abstractNum w:abstractNumId="21">
+  <w:abstractNum w:abstractNumId="22">
     <w:nsid w:val="5B8832B2"/>
     <w:multiLevelType w:val="hybridMultilevel"/>
     <w:tmpl w:val="4E2444C0"/>
@@ -42809,7 +44109,7 @@
       </w:rPr>
     </w:lvl>
   </w:abstractNum>
-  <w:abstractNum w:abstractNumId="22">
+  <w:abstractNum w:abstractNumId="23">
     <w:nsid w:val="5E634706"/>
     <w:multiLevelType w:val="hybridMultilevel"/>
     <w:tmpl w:val="C6624ADA"/>
@@ -42898,7 +44198,7 @@
       </w:pPr>
     </w:lvl>
   </w:abstractNum>
-  <w:abstractNum w:abstractNumId="23">
+  <w:abstractNum w:abstractNumId="24">
     <w:nsid w:val="5F3B3453"/>
     <w:multiLevelType w:val="hybridMultilevel"/>
     <w:tmpl w:val="1E3EA712"/>
@@ -43011,7 +44311,7 @@
       </w:rPr>
     </w:lvl>
   </w:abstractNum>
-  <w:abstractNum w:abstractNumId="24">
+  <w:abstractNum w:abstractNumId="25">
     <w:nsid w:val="68FD1252"/>
     <w:multiLevelType w:val="hybridMultilevel"/>
     <w:tmpl w:val="AC746114"/>
@@ -43102,7 +44402,7 @@
       </w:pPr>
     </w:lvl>
   </w:abstractNum>
-  <w:abstractNum w:abstractNumId="25">
+  <w:abstractNum w:abstractNumId="26">
     <w:nsid w:val="6D5C444E"/>
     <w:multiLevelType w:val="multilevel"/>
     <w:tmpl w:val="2AF443EE"/>
@@ -43215,7 +44515,7 @@
       </w:rPr>
     </w:lvl>
   </w:abstractNum>
-  <w:abstractNum w:abstractNumId="26">
+  <w:abstractNum w:abstractNumId="27">
     <w:nsid w:val="6E975719"/>
     <w:multiLevelType w:val="hybridMultilevel"/>
     <w:tmpl w:val="8E60773A"/>
@@ -43304,7 +44604,7 @@
       </w:pPr>
     </w:lvl>
   </w:abstractNum>
-  <w:abstractNum w:abstractNumId="27">
+  <w:abstractNum w:abstractNumId="28">
     <w:nsid w:val="71B919A3"/>
     <w:multiLevelType w:val="hybridMultilevel"/>
     <w:tmpl w:val="67082E32"/>
@@ -43393,7 +44693,7 @@
       </w:pPr>
     </w:lvl>
   </w:abstractNum>
-  <w:abstractNum w:abstractNumId="28">
+  <w:abstractNum w:abstractNumId="29">
     <w:nsid w:val="770E16CF"/>
     <w:multiLevelType w:val="hybridMultilevel"/>
     <w:tmpl w:val="9392C6B4"/>
@@ -43506,7 +44806,7 @@
       </w:rPr>
     </w:lvl>
   </w:abstractNum>
-  <w:abstractNum w:abstractNumId="29">
+  <w:abstractNum w:abstractNumId="30">
     <w:nsid w:val="774C5F6E"/>
     <w:multiLevelType w:val="hybridMultilevel"/>
     <w:tmpl w:val="FDB82E92"/>
@@ -43616,7 +44916,7 @@
       </w:pPr>
     </w:lvl>
   </w:abstractNum>
-  <w:abstractNum w:abstractNumId="30">
+  <w:abstractNum w:abstractNumId="31">
     <w:nsid w:val="79EB6F63"/>
     <w:multiLevelType w:val="hybridMultilevel"/>
     <w:tmpl w:val="DB20E404"/>
@@ -43729,7 +45029,7 @@
       </w:rPr>
     </w:lvl>
   </w:abstractNum>
-  <w:abstractNum w:abstractNumId="31">
+  <w:abstractNum w:abstractNumId="32">
     <w:nsid w:val="7E7B7C83"/>
     <w:multiLevelType w:val="hybridMultilevel"/>
     <w:tmpl w:val="DEEC9D6A"/>
@@ -43846,13 +45146,13 @@
     <w:abstractNumId w:val="3"/>
   </w:num>
   <w:num w:numId="2">
-    <w:abstractNumId w:val="21"/>
+    <w:abstractNumId w:val="22"/>
   </w:num>
   <w:num w:numId="3">
     <w:abstractNumId w:val="10"/>
   </w:num>
   <w:num w:numId="4">
-    <w:abstractNumId w:val="25"/>
+    <w:abstractNumId w:val="26"/>
   </w:num>
   <w:num w:numId="5">
     <w:abstractNumId w:val="15"/>
@@ -43867,16 +45167,16 @@
     <w:abstractNumId w:val="8"/>
   </w:num>
   <w:num w:numId="9">
-    <w:abstractNumId w:val="20"/>
+    <w:abstractNumId w:val="21"/>
   </w:num>
   <w:num w:numId="10">
+    <w:abstractNumId w:val="28"/>
+  </w:num>
+  <w:num w:numId="11">
     <w:abstractNumId w:val="27"/>
   </w:num>
-  <w:num w:numId="11">
-    <w:abstractNumId w:val="26"/>
-  </w:num>
   <w:num w:numId="12">
-    <w:abstractNumId w:val="19"/>
+    <w:abstractNumId w:val="20"/>
   </w:num>
   <w:num w:numId="13">
     <w:abstractNumId w:val="6"/>
@@ -43891,28 +45191,28 @@
     <w:abstractNumId w:val="14"/>
   </w:num>
   <w:num w:numId="17">
-    <w:abstractNumId w:val="31"/>
+    <w:abstractNumId w:val="32"/>
   </w:num>
   <w:num w:numId="18">
     <w:abstractNumId w:val="4"/>
   </w:num>
   <w:num w:numId="19">
-    <w:abstractNumId w:val="28"/>
+    <w:abstractNumId w:val="29"/>
   </w:num>
   <w:num w:numId="20">
     <w:abstractNumId w:val="9"/>
   </w:num>
   <w:num w:numId="21">
-    <w:abstractNumId w:val="23"/>
+    <w:abstractNumId w:val="24"/>
   </w:num>
   <w:num w:numId="22">
     <w:abstractNumId w:val="13"/>
   </w:num>
   <w:num w:numId="23">
-    <w:abstractNumId w:val="17"/>
+    <w:abstractNumId w:val="18"/>
   </w:num>
   <w:num w:numId="24">
-    <w:abstractNumId w:val="29"/>
+    <w:abstractNumId w:val="30"/>
     <w:lvlOverride w:ilvl="0">
       <w:startOverride w:val="1"/>
     </w:lvlOverride>
@@ -43942,28 +45242,31 @@
     </w:lvlOverride>
   </w:num>
   <w:num w:numId="25">
-    <w:abstractNumId w:val="30"/>
+    <w:abstractNumId w:val="31"/>
   </w:num>
   <w:num w:numId="26">
     <w:abstractNumId w:val="7"/>
   </w:num>
   <w:num w:numId="27">
-    <w:abstractNumId w:val="22"/>
+    <w:abstractNumId w:val="23"/>
   </w:num>
   <w:num w:numId="28">
-    <w:abstractNumId w:val="18"/>
+    <w:abstractNumId w:val="19"/>
   </w:num>
   <w:num w:numId="29">
     <w:abstractNumId w:val="5"/>
   </w:num>
   <w:num w:numId="30">
-    <w:abstractNumId w:val="24"/>
+    <w:abstractNumId w:val="25"/>
   </w:num>
   <w:num w:numId="31">
-    <w:abstractNumId w:val="16"/>
+    <w:abstractNumId w:val="17"/>
   </w:num>
   <w:num w:numId="32">
     <w:abstractNumId w:val="2"/>
+  </w:num>
+  <w:num w:numId="33">
+    <w:abstractNumId w:val="16"/>
   </w:num>
 </w:numbering>
 </file>
@@ -44434,6 +45737,8 @@
     <w:rsid w:val="0051306B"/>
     <w:rsid w:val="00561630"/>
     <w:rsid w:val="005C2A16"/>
+    <w:rsid w:val="0060287B"/>
+    <w:rsid w:val="006414E1"/>
     <w:rsid w:val="006C68F2"/>
     <w:rsid w:val="00723693"/>
     <w:rsid w:val="007D3F27"/>

</xml_diff>